<commit_message>
V2.0 Software Architecture Document
</commit_message>
<xml_diff>
--- a/planeacion/Software Architecture Document.docx
+++ b/planeacion/Software Architecture Document.docx
@@ -84,8 +84,22 @@
         <w:rPr>
           <w:sz w:val="28"/>
         </w:rPr>
-        <w:t>1.0</w:t>
-      </w:r>
+        <w:t>2</w:t>
+      </w:r>
+      <w:r>
+        <w:rPr>
+          <w:sz w:val="28"/>
+        </w:rPr>
+        <w:t>.</w:t>
+      </w:r>
+      <w:r>
+        <w:rPr>
+          <w:sz w:val="28"/>
+        </w:rPr>
+        <w:t>0</w:t>
+      </w:r>
+      <w:bookmarkStart w:id="0" w:name="_GoBack"/>
+      <w:bookmarkEnd w:id="0"/>
     </w:p>
     <w:p>
       <w:pPr>
@@ -361,6 +375,14 @@
               <w:t>Lopez</w:t>
             </w:r>
             <w:proofErr w:type="spellEnd"/>
+            <w:r>
+              <w:t xml:space="preserve"> </w:t>
+            </w:r>
+            <w:proofErr w:type="spellStart"/>
+            <w:r>
+              <w:t>Blandon</w:t>
+            </w:r>
+            <w:proofErr w:type="spellEnd"/>
           </w:p>
         </w:tc>
       </w:tr>
@@ -373,6 +395,9 @@
             <w:pPr>
               <w:pStyle w:val="Tabletext"/>
             </w:pPr>
+            <w:r>
+              <w:t>05/Oct/2014</w:t>
+            </w:r>
           </w:p>
         </w:tc>
         <w:tc>
@@ -383,6 +408,9 @@
             <w:pPr>
               <w:pStyle w:val="Tabletext"/>
             </w:pPr>
+            <w:r>
+              <w:t>2.0</w:t>
+            </w:r>
           </w:p>
         </w:tc>
         <w:tc>
@@ -393,6 +421,9 @@
             <w:pPr>
               <w:pStyle w:val="Tabletext"/>
             </w:pPr>
+            <w:r>
+              <w:t>Agregada especificación de los atributos de calidad</w:t>
+            </w:r>
           </w:p>
         </w:tc>
         <w:tc>
@@ -403,6 +434,39 @@
             <w:pPr>
               <w:pStyle w:val="Tabletext"/>
             </w:pPr>
+            <w:r>
+              <w:t xml:space="preserve">Nelson </w:t>
+            </w:r>
+            <w:proofErr w:type="spellStart"/>
+            <w:r>
+              <w:t>Andres</w:t>
+            </w:r>
+            <w:proofErr w:type="spellEnd"/>
+            <w:r>
+              <w:t xml:space="preserve"> Castillo </w:t>
+            </w:r>
+            <w:proofErr w:type="spellStart"/>
+            <w:r>
+              <w:t>Saza</w:t>
+            </w:r>
+            <w:proofErr w:type="spellEnd"/>
+            <w:r>
+              <w:br/>
+              <w:t xml:space="preserve">Gustavo Adolfo </w:t>
+            </w:r>
+            <w:proofErr w:type="spellStart"/>
+            <w:r>
+              <w:t>Lopez</w:t>
+            </w:r>
+            <w:proofErr w:type="spellEnd"/>
+            <w:r>
+              <w:t xml:space="preserve"> </w:t>
+            </w:r>
+            <w:proofErr w:type="spellStart"/>
+            <w:r>
+              <w:t>Blandon</w:t>
+            </w:r>
+            <w:proofErr w:type="spellEnd"/>
           </w:p>
         </w:tc>
       </w:tr>
@@ -496,8 +560,6 @@
       <w:pPr>
         <w:pStyle w:val="Puesto"/>
       </w:pPr>
-      <w:bookmarkStart w:id="0" w:name="_GoBack"/>
-      <w:bookmarkEnd w:id="0"/>
       <w:r>
         <w:br w:type="page"/>
       </w:r>
@@ -523,9 +585,11 @@
           <w:tab w:val="left" w:pos="432"/>
         </w:tabs>
         <w:rPr>
-          <w:noProof/>
-          <w:sz w:val="24"/>
-          <w:szCs w:val="24"/>
+          <w:rFonts w:asciiTheme="minorHAnsi" w:eastAsiaTheme="minorEastAsia" w:hAnsiTheme="minorHAnsi" w:cstheme="minorBidi"/>
+          <w:noProof/>
+          <w:sz w:val="22"/>
+          <w:szCs w:val="22"/>
+          <w:lang w:eastAsia="es-CO"/>
         </w:rPr>
       </w:pPr>
       <w:r>
@@ -540,36 +604,25 @@
       <w:r>
         <w:rPr>
           <w:noProof/>
-          <w:szCs w:val="24"/>
         </w:rPr>
         <w:t>1.</w:t>
       </w:r>
       <w:r>
         <w:rPr>
-          <w:noProof/>
-          <w:sz w:val="24"/>
-          <w:szCs w:val="24"/>
+          <w:rFonts w:asciiTheme="minorHAnsi" w:eastAsiaTheme="minorEastAsia" w:hAnsiTheme="minorHAnsi" w:cstheme="minorBidi"/>
+          <w:noProof/>
+          <w:sz w:val="22"/>
+          <w:szCs w:val="22"/>
+          <w:lang w:eastAsia="es-CO"/>
         </w:rPr>
         <w:tab/>
       </w:r>
-      <w:hyperlink w:anchor="_Introducción" w:history="1">
-        <w:r>
-          <w:rPr>
-            <w:rStyle w:val="Hipervnculo"/>
-            <w:noProof/>
-            <w:szCs w:val="24"/>
-          </w:rPr>
-          <w:t>Introdu</w:t>
-        </w:r>
-        <w:r>
-          <w:rPr>
-            <w:rStyle w:val="Hipervnculo"/>
-            <w:noProof/>
-            <w:szCs w:val="24"/>
-          </w:rPr>
-          <w:t>cción</w:t>
-        </w:r>
-      </w:hyperlink>
+      <w:r>
+        <w:rPr>
+          <w:noProof/>
+        </w:rPr>
+        <w:t>Introduction</w:t>
+      </w:r>
       <w:r>
         <w:rPr>
           <w:noProof/>
@@ -586,7 +639,7 @@
         <w:rPr>
           <w:noProof/>
         </w:rPr>
-        <w:instrText xml:space="preserve"> PAGEREF _Toc31531903 \h </w:instrText>
+        <w:instrText xml:space="preserve"> PAGEREF _Toc400322077 \h </w:instrText>
       </w:r>
       <w:r>
         <w:rPr>
@@ -619,9 +672,11 @@
           <w:tab w:val="left" w:pos="1000"/>
         </w:tabs>
         <w:rPr>
-          <w:noProof/>
-          <w:sz w:val="24"/>
-          <w:szCs w:val="24"/>
+          <w:rFonts w:asciiTheme="minorHAnsi" w:eastAsiaTheme="minorEastAsia" w:hAnsiTheme="minorHAnsi" w:cstheme="minorBidi"/>
+          <w:noProof/>
+          <w:sz w:val="22"/>
+          <w:szCs w:val="22"/>
+          <w:lang w:eastAsia="es-CO"/>
         </w:rPr>
       </w:pPr>
       <w:r>
@@ -632,28 +687,20 @@
       </w:r>
       <w:r>
         <w:rPr>
-          <w:noProof/>
-          <w:sz w:val="24"/>
-          <w:szCs w:val="24"/>
+          <w:rFonts w:asciiTheme="minorHAnsi" w:eastAsiaTheme="minorEastAsia" w:hAnsiTheme="minorHAnsi" w:cstheme="minorBidi"/>
+          <w:noProof/>
+          <w:sz w:val="22"/>
+          <w:szCs w:val="22"/>
+          <w:lang w:eastAsia="es-CO"/>
         </w:rPr>
         <w:tab/>
       </w:r>
-      <w:hyperlink w:anchor="_Propósito" w:history="1">
-        <w:r>
-          <w:rPr>
-            <w:rStyle w:val="Hipervnculo"/>
-            <w:noProof/>
-          </w:rPr>
-          <w:t>P</w:t>
-        </w:r>
-        <w:r>
-          <w:rPr>
-            <w:rStyle w:val="Hipervnculo"/>
-            <w:noProof/>
-          </w:rPr>
-          <w:t>urpose</w:t>
-        </w:r>
-      </w:hyperlink>
+      <w:r>
+        <w:rPr>
+          <w:noProof/>
+        </w:rPr>
+        <w:t>Purpose</w:t>
+      </w:r>
       <w:r>
         <w:rPr>
           <w:noProof/>
@@ -670,7 +717,7 @@
         <w:rPr>
           <w:noProof/>
         </w:rPr>
-        <w:instrText xml:space="preserve"> PAGEREF _Toc31531904 \h </w:instrText>
+        <w:instrText xml:space="preserve"> PAGEREF _Toc400322078 \h </w:instrText>
       </w:r>
       <w:r>
         <w:rPr>
@@ -703,9 +750,11 @@
           <w:tab w:val="left" w:pos="1000"/>
         </w:tabs>
         <w:rPr>
-          <w:noProof/>
-          <w:sz w:val="24"/>
-          <w:szCs w:val="24"/>
+          <w:rFonts w:asciiTheme="minorHAnsi" w:eastAsiaTheme="minorEastAsia" w:hAnsiTheme="minorHAnsi" w:cstheme="minorBidi"/>
+          <w:noProof/>
+          <w:sz w:val="22"/>
+          <w:szCs w:val="22"/>
+          <w:lang w:eastAsia="es-CO"/>
         </w:rPr>
       </w:pPr>
       <w:r>
@@ -716,28 +765,20 @@
       </w:r>
       <w:r>
         <w:rPr>
-          <w:noProof/>
-          <w:sz w:val="24"/>
-          <w:szCs w:val="24"/>
+          <w:rFonts w:asciiTheme="minorHAnsi" w:eastAsiaTheme="minorEastAsia" w:hAnsiTheme="minorHAnsi" w:cstheme="minorBidi"/>
+          <w:noProof/>
+          <w:sz w:val="22"/>
+          <w:szCs w:val="22"/>
+          <w:lang w:eastAsia="es-CO"/>
         </w:rPr>
         <w:tab/>
       </w:r>
-      <w:hyperlink w:anchor="_Alcance" w:history="1">
-        <w:r>
-          <w:rPr>
-            <w:rStyle w:val="Hipervnculo"/>
-            <w:noProof/>
-          </w:rPr>
-          <w:t>Scop</w:t>
-        </w:r>
-        <w:r>
-          <w:rPr>
-            <w:rStyle w:val="Hipervnculo"/>
-            <w:noProof/>
-          </w:rPr>
-          <w:t>e</w:t>
-        </w:r>
-      </w:hyperlink>
+      <w:r>
+        <w:rPr>
+          <w:noProof/>
+        </w:rPr>
+        <w:t>Scope</w:t>
+      </w:r>
       <w:r>
         <w:rPr>
           <w:noProof/>
@@ -754,7 +795,7 @@
         <w:rPr>
           <w:noProof/>
         </w:rPr>
-        <w:instrText xml:space="preserve"> PAGEREF _Toc31531905 \h </w:instrText>
+        <w:instrText xml:space="preserve"> PAGEREF _Toc400322079 \h </w:instrText>
       </w:r>
       <w:r>
         <w:rPr>
@@ -787,9 +828,11 @@
           <w:tab w:val="left" w:pos="1000"/>
         </w:tabs>
         <w:rPr>
-          <w:noProof/>
-          <w:sz w:val="24"/>
-          <w:szCs w:val="24"/>
+          <w:rFonts w:asciiTheme="minorHAnsi" w:eastAsiaTheme="minorEastAsia" w:hAnsiTheme="minorHAnsi" w:cstheme="minorBidi"/>
+          <w:noProof/>
+          <w:sz w:val="22"/>
+          <w:szCs w:val="22"/>
+          <w:lang w:eastAsia="es-CO"/>
         </w:rPr>
       </w:pPr>
       <w:r>
@@ -800,9 +843,11 @@
       </w:r>
       <w:r>
         <w:rPr>
-          <w:noProof/>
-          <w:sz w:val="24"/>
-          <w:szCs w:val="24"/>
+          <w:rFonts w:asciiTheme="minorHAnsi" w:eastAsiaTheme="minorEastAsia" w:hAnsiTheme="minorHAnsi" w:cstheme="minorBidi"/>
+          <w:noProof/>
+          <w:sz w:val="22"/>
+          <w:szCs w:val="22"/>
+          <w:lang w:eastAsia="es-CO"/>
         </w:rPr>
         <w:tab/>
       </w:r>
@@ -828,7 +873,7 @@
         <w:rPr>
           <w:noProof/>
         </w:rPr>
-        <w:instrText xml:space="preserve"> PAGEREF _Toc31531907 \h </w:instrText>
+        <w:instrText xml:space="preserve"> PAGEREF _Toc400322080 \h </w:instrText>
       </w:r>
       <w:r>
         <w:rPr>
@@ -861,9 +906,11 @@
           <w:tab w:val="left" w:pos="1000"/>
         </w:tabs>
         <w:rPr>
-          <w:noProof/>
-          <w:sz w:val="24"/>
-          <w:szCs w:val="24"/>
+          <w:rFonts w:asciiTheme="minorHAnsi" w:eastAsiaTheme="minorEastAsia" w:hAnsiTheme="minorHAnsi" w:cstheme="minorBidi"/>
+          <w:noProof/>
+          <w:sz w:val="22"/>
+          <w:szCs w:val="22"/>
+          <w:lang w:eastAsia="es-CO"/>
         </w:rPr>
       </w:pPr>
       <w:r>
@@ -874,21 +921,20 @@
       </w:r>
       <w:r>
         <w:rPr>
-          <w:noProof/>
-          <w:sz w:val="24"/>
-          <w:szCs w:val="24"/>
+          <w:rFonts w:asciiTheme="minorHAnsi" w:eastAsiaTheme="minorEastAsia" w:hAnsiTheme="minorHAnsi" w:cstheme="minorBidi"/>
+          <w:noProof/>
+          <w:sz w:val="22"/>
+          <w:szCs w:val="22"/>
+          <w:lang w:eastAsia="es-CO"/>
         </w:rPr>
         <w:tab/>
       </w:r>
-      <w:hyperlink w:anchor="_Generalidades" w:history="1">
-        <w:r>
-          <w:rPr>
-            <w:rStyle w:val="Hipervnculo"/>
-            <w:noProof/>
-          </w:rPr>
-          <w:t>Overview</w:t>
-        </w:r>
-      </w:hyperlink>
+      <w:r>
+        <w:rPr>
+          <w:noProof/>
+        </w:rPr>
+        <w:t>Overview</w:t>
+      </w:r>
       <w:r>
         <w:rPr>
           <w:noProof/>
@@ -905,7 +951,7 @@
         <w:rPr>
           <w:noProof/>
         </w:rPr>
-        <w:instrText xml:space="preserve"> PAGEREF _Toc31531908 \h </w:instrText>
+        <w:instrText xml:space="preserve"> PAGEREF _Toc400322081 \h </w:instrText>
       </w:r>
       <w:r>
         <w:rPr>
@@ -938,36 +984,35 @@
           <w:tab w:val="left" w:pos="432"/>
         </w:tabs>
         <w:rPr>
-          <w:noProof/>
-          <w:sz w:val="24"/>
-          <w:szCs w:val="24"/>
-        </w:rPr>
-      </w:pPr>
-      <w:r>
-        <w:rPr>
-          <w:noProof/>
-          <w:szCs w:val="24"/>
+          <w:rFonts w:asciiTheme="minorHAnsi" w:eastAsiaTheme="minorEastAsia" w:hAnsiTheme="minorHAnsi" w:cstheme="minorBidi"/>
+          <w:noProof/>
+          <w:sz w:val="22"/>
+          <w:szCs w:val="22"/>
+          <w:lang w:eastAsia="es-CO"/>
+        </w:rPr>
+      </w:pPr>
+      <w:r>
+        <w:rPr>
+          <w:noProof/>
         </w:rPr>
         <w:t>2.</w:t>
       </w:r>
       <w:r>
         <w:rPr>
-          <w:noProof/>
-          <w:sz w:val="24"/>
-          <w:szCs w:val="24"/>
+          <w:rFonts w:asciiTheme="minorHAnsi" w:eastAsiaTheme="minorEastAsia" w:hAnsiTheme="minorHAnsi" w:cstheme="minorBidi"/>
+          <w:noProof/>
+          <w:sz w:val="22"/>
+          <w:szCs w:val="22"/>
+          <w:lang w:eastAsia="es-CO"/>
         </w:rPr>
         <w:tab/>
       </w:r>
-      <w:hyperlink w:anchor="_Architectural_Representation" w:history="1">
-        <w:r>
-          <w:rPr>
-            <w:rStyle w:val="Hipervnculo"/>
-            <w:noProof/>
-            <w:szCs w:val="24"/>
-          </w:rPr>
-          <w:t>Architectural Representation</w:t>
-        </w:r>
-      </w:hyperlink>
+      <w:r>
+        <w:rPr>
+          <w:noProof/>
+        </w:rPr>
+        <w:t>Architectural Representation</w:t>
+      </w:r>
       <w:r>
         <w:rPr>
           <w:noProof/>
@@ -984,7 +1029,7 @@
         <w:rPr>
           <w:noProof/>
         </w:rPr>
-        <w:instrText xml:space="preserve"> PAGEREF _Toc31531909 \h </w:instrText>
+        <w:instrText xml:space="preserve"> PAGEREF _Toc400322082 \h </w:instrText>
       </w:r>
       <w:r>
         <w:rPr>
@@ -1017,92 +1062,35 @@
           <w:tab w:val="left" w:pos="432"/>
         </w:tabs>
         <w:rPr>
-          <w:noProof/>
-          <w:sz w:val="24"/>
-          <w:szCs w:val="24"/>
-        </w:rPr>
-      </w:pPr>
-      <w:r>
-        <w:rPr>
-          <w:noProof/>
-          <w:szCs w:val="24"/>
+          <w:rFonts w:asciiTheme="minorHAnsi" w:eastAsiaTheme="minorEastAsia" w:hAnsiTheme="minorHAnsi" w:cstheme="minorBidi"/>
+          <w:noProof/>
+          <w:sz w:val="22"/>
+          <w:szCs w:val="22"/>
+          <w:lang w:eastAsia="es-CO"/>
+        </w:rPr>
+      </w:pPr>
+      <w:r>
+        <w:rPr>
+          <w:noProof/>
         </w:rPr>
         <w:t>3.</w:t>
       </w:r>
       <w:r>
         <w:rPr>
-          <w:noProof/>
-          <w:sz w:val="24"/>
-          <w:szCs w:val="24"/>
+          <w:rFonts w:asciiTheme="minorHAnsi" w:eastAsiaTheme="minorEastAsia" w:hAnsiTheme="minorHAnsi" w:cstheme="minorBidi"/>
+          <w:noProof/>
+          <w:sz w:val="22"/>
+          <w:szCs w:val="22"/>
+          <w:lang w:eastAsia="es-CO"/>
         </w:rPr>
         <w:tab/>
       </w:r>
-      <w:hyperlink w:anchor="_Metas_Arquitectónicas_y" w:history="1">
-        <w:r>
-          <w:rPr>
-            <w:rStyle w:val="Hipervnculo"/>
-            <w:noProof/>
-            <w:szCs w:val="24"/>
-          </w:rPr>
-          <w:t>Architectur</w:t>
-        </w:r>
-        <w:r>
-          <w:rPr>
-            <w:rStyle w:val="Hipervnculo"/>
-            <w:noProof/>
-            <w:szCs w:val="24"/>
-          </w:rPr>
-          <w:t>a</w:t>
-        </w:r>
-        <w:r>
-          <w:rPr>
-            <w:rStyle w:val="Hipervnculo"/>
-            <w:noProof/>
-            <w:szCs w:val="24"/>
-          </w:rPr>
-          <w:t>l Goals and Con</w:t>
-        </w:r>
-        <w:r>
-          <w:rPr>
-            <w:rStyle w:val="Hipervnculo"/>
-            <w:noProof/>
-            <w:szCs w:val="24"/>
-          </w:rPr>
-          <w:t>str</w:t>
-        </w:r>
-        <w:r>
-          <w:rPr>
-            <w:rStyle w:val="Hipervnculo"/>
-            <w:noProof/>
-            <w:szCs w:val="24"/>
-          </w:rPr>
-          <w:t>a</w:t>
-        </w:r>
-        <w:r>
-          <w:rPr>
-            <w:rStyle w:val="Hipervnculo"/>
-            <w:noProof/>
-            <w:szCs w:val="24"/>
-          </w:rPr>
-          <w:t>in</w:t>
-        </w:r>
-        <w:r>
-          <w:rPr>
-            <w:rStyle w:val="Hipervnculo"/>
-            <w:noProof/>
-            <w:szCs w:val="24"/>
-          </w:rPr>
-          <w:t>t</w:t>
-        </w:r>
-        <w:r>
-          <w:rPr>
-            <w:rStyle w:val="Hipervnculo"/>
-            <w:noProof/>
-            <w:szCs w:val="24"/>
-          </w:rPr>
-          <w:t>s</w:t>
-        </w:r>
-      </w:hyperlink>
+      <w:r>
+        <w:rPr>
+          <w:noProof/>
+        </w:rPr>
+        <w:t>Architectural Goals and Constraints</w:t>
+      </w:r>
       <w:r>
         <w:rPr>
           <w:noProof/>
@@ -1119,7 +1107,7 @@
         <w:rPr>
           <w:noProof/>
         </w:rPr>
-        <w:instrText xml:space="preserve"> PAGEREF _Toc31531910 \h </w:instrText>
+        <w:instrText xml:space="preserve"> PAGEREF _Toc400322083 \h </w:instrText>
       </w:r>
       <w:r>
         <w:rPr>
@@ -1136,7 +1124,7 @@
         <w:rPr>
           <w:noProof/>
         </w:rPr>
-        <w:t>4</w:t>
+        <w:t>5</w:t>
       </w:r>
       <w:r>
         <w:rPr>
@@ -1152,36 +1140,35 @@
           <w:tab w:val="left" w:pos="432"/>
         </w:tabs>
         <w:rPr>
-          <w:noProof/>
-          <w:sz w:val="24"/>
-          <w:szCs w:val="24"/>
-        </w:rPr>
-      </w:pPr>
-      <w:r>
-        <w:rPr>
-          <w:noProof/>
-          <w:szCs w:val="24"/>
+          <w:rFonts w:asciiTheme="minorHAnsi" w:eastAsiaTheme="minorEastAsia" w:hAnsiTheme="minorHAnsi" w:cstheme="minorBidi"/>
+          <w:noProof/>
+          <w:sz w:val="22"/>
+          <w:szCs w:val="22"/>
+          <w:lang w:eastAsia="es-CO"/>
+        </w:rPr>
+      </w:pPr>
+      <w:r>
+        <w:rPr>
+          <w:noProof/>
         </w:rPr>
         <w:t>4.</w:t>
       </w:r>
       <w:r>
         <w:rPr>
-          <w:noProof/>
-          <w:sz w:val="24"/>
-          <w:szCs w:val="24"/>
+          <w:rFonts w:asciiTheme="minorHAnsi" w:eastAsiaTheme="minorEastAsia" w:hAnsiTheme="minorHAnsi" w:cstheme="minorBidi"/>
+          <w:noProof/>
+          <w:sz w:val="22"/>
+          <w:szCs w:val="22"/>
+          <w:lang w:eastAsia="es-CO"/>
         </w:rPr>
         <w:tab/>
       </w:r>
-      <w:hyperlink w:anchor="_Use-Case_View" w:history="1">
-        <w:r>
-          <w:rPr>
-            <w:rStyle w:val="Hipervnculo"/>
-            <w:noProof/>
-            <w:szCs w:val="24"/>
-          </w:rPr>
-          <w:t>Use-Case View</w:t>
-        </w:r>
-      </w:hyperlink>
+      <w:r>
+        <w:rPr>
+          <w:noProof/>
+        </w:rPr>
+        <w:t>Use-Case View</w:t>
+      </w:r>
       <w:r>
         <w:rPr>
           <w:noProof/>
@@ -1198,7 +1185,7 @@
         <w:rPr>
           <w:noProof/>
         </w:rPr>
-        <w:instrText xml:space="preserve"> PAGEREF _Toc31531911 \h </w:instrText>
+        <w:instrText xml:space="preserve"> PAGEREF _Toc400322084 \h </w:instrText>
       </w:r>
       <w:r>
         <w:rPr>
@@ -1215,7 +1202,7 @@
         <w:rPr>
           <w:noProof/>
         </w:rPr>
-        <w:t>4</w:t>
+        <w:t>6</w:t>
       </w:r>
       <w:r>
         <w:rPr>
@@ -1231,36 +1218,35 @@
           <w:tab w:val="left" w:pos="432"/>
         </w:tabs>
         <w:rPr>
-          <w:noProof/>
-          <w:sz w:val="24"/>
-          <w:szCs w:val="24"/>
-        </w:rPr>
-      </w:pPr>
-      <w:r>
-        <w:rPr>
-          <w:noProof/>
-          <w:szCs w:val="24"/>
+          <w:rFonts w:asciiTheme="minorHAnsi" w:eastAsiaTheme="minorEastAsia" w:hAnsiTheme="minorHAnsi" w:cstheme="minorBidi"/>
+          <w:noProof/>
+          <w:sz w:val="22"/>
+          <w:szCs w:val="22"/>
+          <w:lang w:eastAsia="es-CO"/>
+        </w:rPr>
+      </w:pPr>
+      <w:r>
+        <w:rPr>
+          <w:noProof/>
         </w:rPr>
         <w:t>5.</w:t>
       </w:r>
       <w:r>
         <w:rPr>
-          <w:noProof/>
-          <w:sz w:val="24"/>
-          <w:szCs w:val="24"/>
+          <w:rFonts w:asciiTheme="minorHAnsi" w:eastAsiaTheme="minorEastAsia" w:hAnsiTheme="minorHAnsi" w:cstheme="minorBidi"/>
+          <w:noProof/>
+          <w:sz w:val="22"/>
+          <w:szCs w:val="22"/>
+          <w:lang w:eastAsia="es-CO"/>
         </w:rPr>
         <w:tab/>
       </w:r>
-      <w:hyperlink w:anchor="_Logical_View" w:history="1">
-        <w:r>
-          <w:rPr>
-            <w:rStyle w:val="Hipervnculo"/>
-            <w:noProof/>
-            <w:szCs w:val="24"/>
-          </w:rPr>
-          <w:t>Logical View</w:t>
-        </w:r>
-      </w:hyperlink>
+      <w:r>
+        <w:rPr>
+          <w:noProof/>
+        </w:rPr>
+        <w:t>Logical View</w:t>
+      </w:r>
       <w:r>
         <w:rPr>
           <w:noProof/>
@@ -1277,7 +1263,7 @@
         <w:rPr>
           <w:noProof/>
         </w:rPr>
-        <w:instrText xml:space="preserve"> PAGEREF _Toc31531912 \h </w:instrText>
+        <w:instrText xml:space="preserve"> PAGEREF _Toc400322085 \h </w:instrText>
       </w:r>
       <w:r>
         <w:rPr>
@@ -1294,7 +1280,7 @@
         <w:rPr>
           <w:noProof/>
         </w:rPr>
-        <w:t>4</w:t>
+        <w:t>6</w:t>
       </w:r>
       <w:r>
         <w:rPr>
@@ -1310,9 +1296,11 @@
           <w:tab w:val="left" w:pos="1000"/>
         </w:tabs>
         <w:rPr>
-          <w:noProof/>
-          <w:sz w:val="24"/>
-          <w:szCs w:val="24"/>
+          <w:rFonts w:asciiTheme="minorHAnsi" w:eastAsiaTheme="minorEastAsia" w:hAnsiTheme="minorHAnsi" w:cstheme="minorBidi"/>
+          <w:noProof/>
+          <w:sz w:val="22"/>
+          <w:szCs w:val="22"/>
+          <w:lang w:eastAsia="es-CO"/>
         </w:rPr>
       </w:pPr>
       <w:r>
@@ -1323,21 +1311,20 @@
       </w:r>
       <w:r>
         <w:rPr>
-          <w:noProof/>
-          <w:sz w:val="24"/>
-          <w:szCs w:val="24"/>
+          <w:rFonts w:asciiTheme="minorHAnsi" w:eastAsiaTheme="minorEastAsia" w:hAnsiTheme="minorHAnsi" w:cstheme="minorBidi"/>
+          <w:noProof/>
+          <w:sz w:val="22"/>
+          <w:szCs w:val="22"/>
+          <w:lang w:eastAsia="es-CO"/>
         </w:rPr>
         <w:tab/>
       </w:r>
-      <w:hyperlink w:anchor="_Overview" w:history="1">
-        <w:r>
-          <w:rPr>
-            <w:rStyle w:val="Hipervnculo"/>
-            <w:noProof/>
-          </w:rPr>
-          <w:t>Overview</w:t>
-        </w:r>
-      </w:hyperlink>
+      <w:r>
+        <w:rPr>
+          <w:noProof/>
+        </w:rPr>
+        <w:t>Overview</w:t>
+      </w:r>
       <w:r>
         <w:rPr>
           <w:noProof/>
@@ -1354,7 +1341,7 @@
         <w:rPr>
           <w:noProof/>
         </w:rPr>
-        <w:instrText xml:space="preserve"> PAGEREF _Toc31531913 \h </w:instrText>
+        <w:instrText xml:space="preserve"> PAGEREF _Toc400322086 \h </w:instrText>
       </w:r>
       <w:r>
         <w:rPr>
@@ -1371,7 +1358,7 @@
         <w:rPr>
           <w:noProof/>
         </w:rPr>
-        <w:t>4</w:t>
+        <w:t>6</w:t>
       </w:r>
       <w:r>
         <w:rPr>
@@ -1387,9 +1374,11 @@
           <w:tab w:val="left" w:pos="1000"/>
         </w:tabs>
         <w:rPr>
-          <w:noProof/>
-          <w:sz w:val="24"/>
-          <w:szCs w:val="24"/>
+          <w:rFonts w:asciiTheme="minorHAnsi" w:eastAsiaTheme="minorEastAsia" w:hAnsiTheme="minorHAnsi" w:cstheme="minorBidi"/>
+          <w:noProof/>
+          <w:sz w:val="22"/>
+          <w:szCs w:val="22"/>
+          <w:lang w:eastAsia="es-CO"/>
         </w:rPr>
       </w:pPr>
       <w:r>
@@ -1400,21 +1389,20 @@
       </w:r>
       <w:r>
         <w:rPr>
-          <w:noProof/>
-          <w:sz w:val="24"/>
-          <w:szCs w:val="24"/>
+          <w:rFonts w:asciiTheme="minorHAnsi" w:eastAsiaTheme="minorEastAsia" w:hAnsiTheme="minorHAnsi" w:cstheme="minorBidi"/>
+          <w:noProof/>
+          <w:sz w:val="22"/>
+          <w:szCs w:val="22"/>
+          <w:lang w:eastAsia="es-CO"/>
         </w:rPr>
         <w:tab/>
       </w:r>
-      <w:hyperlink w:anchor="_Architecturally_Significant_Design" w:history="1">
-        <w:r>
-          <w:rPr>
-            <w:rStyle w:val="Hipervnculo"/>
-            <w:noProof/>
-          </w:rPr>
-          <w:t>Architecturally Significant Design Packages</w:t>
-        </w:r>
-      </w:hyperlink>
+      <w:r>
+        <w:rPr>
+          <w:noProof/>
+        </w:rPr>
+        <w:t>Architecturally Significant Design Packages</w:t>
+      </w:r>
       <w:r>
         <w:rPr>
           <w:noProof/>
@@ -1431,7 +1419,7 @@
         <w:rPr>
           <w:noProof/>
         </w:rPr>
-        <w:instrText xml:space="preserve"> PAGEREF _Toc31531914 \h </w:instrText>
+        <w:instrText xml:space="preserve"> PAGEREF _Toc400322087 \h </w:instrText>
       </w:r>
       <w:r>
         <w:rPr>
@@ -1448,7 +1436,7 @@
         <w:rPr>
           <w:noProof/>
         </w:rPr>
-        <w:t>4</w:t>
+        <w:t>9</w:t>
       </w:r>
       <w:r>
         <w:rPr>
@@ -1464,9 +1452,11 @@
           <w:tab w:val="left" w:pos="1000"/>
         </w:tabs>
         <w:rPr>
-          <w:noProof/>
-          <w:sz w:val="24"/>
-          <w:szCs w:val="24"/>
+          <w:rFonts w:asciiTheme="minorHAnsi" w:eastAsiaTheme="minorEastAsia" w:hAnsiTheme="minorHAnsi" w:cstheme="minorBidi"/>
+          <w:noProof/>
+          <w:sz w:val="22"/>
+          <w:szCs w:val="22"/>
+          <w:lang w:eastAsia="es-CO"/>
         </w:rPr>
       </w:pPr>
       <w:r>
@@ -1477,21 +1467,20 @@
       </w:r>
       <w:r>
         <w:rPr>
-          <w:noProof/>
-          <w:sz w:val="24"/>
-          <w:szCs w:val="24"/>
+          <w:rFonts w:asciiTheme="minorHAnsi" w:eastAsiaTheme="minorEastAsia" w:hAnsiTheme="minorHAnsi" w:cstheme="minorBidi"/>
+          <w:noProof/>
+          <w:sz w:val="22"/>
+          <w:szCs w:val="22"/>
+          <w:lang w:eastAsia="es-CO"/>
         </w:rPr>
         <w:tab/>
       </w:r>
-      <w:hyperlink w:anchor="_Use-Case_Realizations" w:history="1">
-        <w:r>
-          <w:rPr>
-            <w:rStyle w:val="Hipervnculo"/>
-            <w:noProof/>
-          </w:rPr>
-          <w:t>Use-Case Realizations</w:t>
-        </w:r>
-      </w:hyperlink>
+      <w:r>
+        <w:rPr>
+          <w:noProof/>
+        </w:rPr>
+        <w:t>Use-Case Realizations</w:t>
+      </w:r>
       <w:r>
         <w:rPr>
           <w:noProof/>
@@ -1508,7 +1497,7 @@
         <w:rPr>
           <w:noProof/>
         </w:rPr>
-        <w:instrText xml:space="preserve"> PAGEREF _Toc31531915 \h </w:instrText>
+        <w:instrText xml:space="preserve"> PAGEREF _Toc400322088 \h </w:instrText>
       </w:r>
       <w:r>
         <w:rPr>
@@ -1525,7 +1514,7 @@
         <w:rPr>
           <w:noProof/>
         </w:rPr>
-        <w:t>4</w:t>
+        <w:t>9</w:t>
       </w:r>
       <w:r>
         <w:rPr>
@@ -1541,36 +1530,35 @@
           <w:tab w:val="left" w:pos="432"/>
         </w:tabs>
         <w:rPr>
-          <w:noProof/>
-          <w:sz w:val="24"/>
-          <w:szCs w:val="24"/>
-        </w:rPr>
-      </w:pPr>
-      <w:r>
-        <w:rPr>
-          <w:noProof/>
-          <w:szCs w:val="24"/>
+          <w:rFonts w:asciiTheme="minorHAnsi" w:eastAsiaTheme="minorEastAsia" w:hAnsiTheme="minorHAnsi" w:cstheme="minorBidi"/>
+          <w:noProof/>
+          <w:sz w:val="22"/>
+          <w:szCs w:val="22"/>
+          <w:lang w:eastAsia="es-CO"/>
+        </w:rPr>
+      </w:pPr>
+      <w:r>
+        <w:rPr>
+          <w:noProof/>
         </w:rPr>
         <w:t>6.</w:t>
       </w:r>
       <w:r>
         <w:rPr>
-          <w:noProof/>
-          <w:sz w:val="24"/>
-          <w:szCs w:val="24"/>
+          <w:rFonts w:asciiTheme="minorHAnsi" w:eastAsiaTheme="minorEastAsia" w:hAnsiTheme="minorHAnsi" w:cstheme="minorBidi"/>
+          <w:noProof/>
+          <w:sz w:val="22"/>
+          <w:szCs w:val="22"/>
+          <w:lang w:eastAsia="es-CO"/>
         </w:rPr>
         <w:tab/>
       </w:r>
-      <w:hyperlink w:anchor="_Process_View" w:history="1">
-        <w:r>
-          <w:rPr>
-            <w:rStyle w:val="Hipervnculo"/>
-            <w:noProof/>
-            <w:szCs w:val="24"/>
-          </w:rPr>
-          <w:t>Process View</w:t>
-        </w:r>
-      </w:hyperlink>
+      <w:r>
+        <w:rPr>
+          <w:noProof/>
+        </w:rPr>
+        <w:t>Process View</w:t>
+      </w:r>
       <w:r>
         <w:rPr>
           <w:noProof/>
@@ -1587,7 +1575,7 @@
         <w:rPr>
           <w:noProof/>
         </w:rPr>
-        <w:instrText xml:space="preserve"> PAGEREF _Toc31531916 \h </w:instrText>
+        <w:instrText xml:space="preserve"> PAGEREF _Toc400322089 \h </w:instrText>
       </w:r>
       <w:r>
         <w:rPr>
@@ -1604,7 +1592,7 @@
         <w:rPr>
           <w:noProof/>
         </w:rPr>
-        <w:t>4</w:t>
+        <w:t>10</w:t>
       </w:r>
       <w:r>
         <w:rPr>
@@ -1620,36 +1608,35 @@
           <w:tab w:val="left" w:pos="432"/>
         </w:tabs>
         <w:rPr>
-          <w:noProof/>
-          <w:sz w:val="24"/>
-          <w:szCs w:val="24"/>
-        </w:rPr>
-      </w:pPr>
-      <w:r>
-        <w:rPr>
-          <w:noProof/>
-          <w:szCs w:val="24"/>
+          <w:rFonts w:asciiTheme="minorHAnsi" w:eastAsiaTheme="minorEastAsia" w:hAnsiTheme="minorHAnsi" w:cstheme="minorBidi"/>
+          <w:noProof/>
+          <w:sz w:val="22"/>
+          <w:szCs w:val="22"/>
+          <w:lang w:eastAsia="es-CO"/>
+        </w:rPr>
+      </w:pPr>
+      <w:r>
+        <w:rPr>
+          <w:noProof/>
         </w:rPr>
         <w:t>7.</w:t>
       </w:r>
       <w:r>
         <w:rPr>
-          <w:noProof/>
-          <w:sz w:val="24"/>
-          <w:szCs w:val="24"/>
+          <w:rFonts w:asciiTheme="minorHAnsi" w:eastAsiaTheme="minorEastAsia" w:hAnsiTheme="minorHAnsi" w:cstheme="minorBidi"/>
+          <w:noProof/>
+          <w:sz w:val="22"/>
+          <w:szCs w:val="22"/>
+          <w:lang w:eastAsia="es-CO"/>
         </w:rPr>
         <w:tab/>
       </w:r>
-      <w:hyperlink w:anchor="_Deployment_View" w:history="1">
-        <w:r>
-          <w:rPr>
-            <w:rStyle w:val="Hipervnculo"/>
-            <w:noProof/>
-            <w:szCs w:val="24"/>
-          </w:rPr>
-          <w:t>Deployment View</w:t>
-        </w:r>
-      </w:hyperlink>
+      <w:r>
+        <w:rPr>
+          <w:noProof/>
+        </w:rPr>
+        <w:t>Deployment View</w:t>
+      </w:r>
       <w:r>
         <w:rPr>
           <w:noProof/>
@@ -1666,7 +1653,7 @@
         <w:rPr>
           <w:noProof/>
         </w:rPr>
-        <w:instrText xml:space="preserve"> PAGEREF _Toc31531917 \h </w:instrText>
+        <w:instrText xml:space="preserve"> PAGEREF _Toc400322090 \h </w:instrText>
       </w:r>
       <w:r>
         <w:rPr>
@@ -1683,7 +1670,7 @@
         <w:rPr>
           <w:noProof/>
         </w:rPr>
-        <w:t>4</w:t>
+        <w:t>10</w:t>
       </w:r>
       <w:r>
         <w:rPr>
@@ -1699,36 +1686,35 @@
           <w:tab w:val="left" w:pos="432"/>
         </w:tabs>
         <w:rPr>
-          <w:noProof/>
-          <w:sz w:val="24"/>
-          <w:szCs w:val="24"/>
-        </w:rPr>
-      </w:pPr>
-      <w:r>
-        <w:rPr>
-          <w:noProof/>
-          <w:szCs w:val="24"/>
+          <w:rFonts w:asciiTheme="minorHAnsi" w:eastAsiaTheme="minorEastAsia" w:hAnsiTheme="minorHAnsi" w:cstheme="minorBidi"/>
+          <w:noProof/>
+          <w:sz w:val="22"/>
+          <w:szCs w:val="22"/>
+          <w:lang w:eastAsia="es-CO"/>
+        </w:rPr>
+      </w:pPr>
+      <w:r>
+        <w:rPr>
+          <w:noProof/>
         </w:rPr>
         <w:t>8.</w:t>
       </w:r>
       <w:r>
         <w:rPr>
-          <w:noProof/>
-          <w:sz w:val="24"/>
-          <w:szCs w:val="24"/>
+          <w:rFonts w:asciiTheme="minorHAnsi" w:eastAsiaTheme="minorEastAsia" w:hAnsiTheme="minorHAnsi" w:cstheme="minorBidi"/>
+          <w:noProof/>
+          <w:sz w:val="22"/>
+          <w:szCs w:val="22"/>
+          <w:lang w:eastAsia="es-CO"/>
         </w:rPr>
         <w:tab/>
       </w:r>
-      <w:hyperlink w:anchor="_Implementation_View" w:history="1">
-        <w:r>
-          <w:rPr>
-            <w:rStyle w:val="Hipervnculo"/>
-            <w:noProof/>
-            <w:szCs w:val="24"/>
-          </w:rPr>
-          <w:t>Implementation View</w:t>
-        </w:r>
-      </w:hyperlink>
+      <w:r>
+        <w:rPr>
+          <w:noProof/>
+        </w:rPr>
+        <w:t>Implementation View</w:t>
+      </w:r>
       <w:r>
         <w:rPr>
           <w:noProof/>
@@ -1745,7 +1731,7 @@
         <w:rPr>
           <w:noProof/>
         </w:rPr>
-        <w:instrText xml:space="preserve"> PAGEREF _Toc31531918 \h </w:instrText>
+        <w:instrText xml:space="preserve"> PAGEREF _Toc400322091 \h </w:instrText>
       </w:r>
       <w:r>
         <w:rPr>
@@ -1762,7 +1748,7 @@
         <w:rPr>
           <w:noProof/>
         </w:rPr>
-        <w:t>4</w:t>
+        <w:t>12</w:t>
       </w:r>
       <w:r>
         <w:rPr>
@@ -1778,9 +1764,11 @@
           <w:tab w:val="left" w:pos="1000"/>
         </w:tabs>
         <w:rPr>
-          <w:noProof/>
-          <w:sz w:val="24"/>
-          <w:szCs w:val="24"/>
+          <w:rFonts w:asciiTheme="minorHAnsi" w:eastAsiaTheme="minorEastAsia" w:hAnsiTheme="minorHAnsi" w:cstheme="minorBidi"/>
+          <w:noProof/>
+          <w:sz w:val="22"/>
+          <w:szCs w:val="22"/>
+          <w:lang w:eastAsia="es-CO"/>
         </w:rPr>
       </w:pPr>
       <w:r>
@@ -1791,21 +1779,20 @@
       </w:r>
       <w:r>
         <w:rPr>
-          <w:noProof/>
-          <w:sz w:val="24"/>
-          <w:szCs w:val="24"/>
+          <w:rFonts w:asciiTheme="minorHAnsi" w:eastAsiaTheme="minorEastAsia" w:hAnsiTheme="minorHAnsi" w:cstheme="minorBidi"/>
+          <w:noProof/>
+          <w:sz w:val="22"/>
+          <w:szCs w:val="22"/>
+          <w:lang w:eastAsia="es-CO"/>
         </w:rPr>
         <w:tab/>
       </w:r>
-      <w:hyperlink w:anchor="_Overview_1" w:history="1">
-        <w:r>
-          <w:rPr>
-            <w:rStyle w:val="Hipervnculo"/>
-            <w:noProof/>
-          </w:rPr>
-          <w:t>Overview</w:t>
-        </w:r>
-      </w:hyperlink>
+      <w:r>
+        <w:rPr>
+          <w:noProof/>
+        </w:rPr>
+        <w:t>Overview</w:t>
+      </w:r>
       <w:r>
         <w:rPr>
           <w:noProof/>
@@ -1822,7 +1809,7 @@
         <w:rPr>
           <w:noProof/>
         </w:rPr>
-        <w:instrText xml:space="preserve"> PAGEREF _Toc31531919 \h </w:instrText>
+        <w:instrText xml:space="preserve"> PAGEREF _Toc400322092 \h </w:instrText>
       </w:r>
       <w:r>
         <w:rPr>
@@ -1839,7 +1826,7 @@
         <w:rPr>
           <w:noProof/>
         </w:rPr>
-        <w:t>4</w:t>
+        <w:t>12</w:t>
       </w:r>
       <w:r>
         <w:rPr>
@@ -1855,9 +1842,11 @@
           <w:tab w:val="left" w:pos="1000"/>
         </w:tabs>
         <w:rPr>
-          <w:noProof/>
-          <w:sz w:val="24"/>
-          <w:szCs w:val="24"/>
+          <w:rFonts w:asciiTheme="minorHAnsi" w:eastAsiaTheme="minorEastAsia" w:hAnsiTheme="minorHAnsi" w:cstheme="minorBidi"/>
+          <w:noProof/>
+          <w:sz w:val="22"/>
+          <w:szCs w:val="22"/>
+          <w:lang w:eastAsia="es-CO"/>
         </w:rPr>
       </w:pPr>
       <w:r>
@@ -1868,21 +1857,20 @@
       </w:r>
       <w:r>
         <w:rPr>
-          <w:noProof/>
-          <w:sz w:val="24"/>
-          <w:szCs w:val="24"/>
+          <w:rFonts w:asciiTheme="minorHAnsi" w:eastAsiaTheme="minorEastAsia" w:hAnsiTheme="minorHAnsi" w:cstheme="minorBidi"/>
+          <w:noProof/>
+          <w:sz w:val="22"/>
+          <w:szCs w:val="22"/>
+          <w:lang w:eastAsia="es-CO"/>
         </w:rPr>
         <w:tab/>
       </w:r>
-      <w:hyperlink w:anchor="_Layers" w:history="1">
-        <w:r>
-          <w:rPr>
-            <w:rStyle w:val="Hipervnculo"/>
-            <w:noProof/>
-          </w:rPr>
-          <w:t>Layers</w:t>
-        </w:r>
-      </w:hyperlink>
+      <w:r>
+        <w:rPr>
+          <w:noProof/>
+        </w:rPr>
+        <w:t>Layers</w:t>
+      </w:r>
       <w:r>
         <w:rPr>
           <w:noProof/>
@@ -1899,7 +1887,7 @@
         <w:rPr>
           <w:noProof/>
         </w:rPr>
-        <w:instrText xml:space="preserve"> PAGEREF _Toc31531920 \h </w:instrText>
+        <w:instrText xml:space="preserve"> PAGEREF _Toc400322093 \h </w:instrText>
       </w:r>
       <w:r>
         <w:rPr>
@@ -1916,7 +1904,85 @@
         <w:rPr>
           <w:noProof/>
         </w:rPr>
-        <w:t>4</w:t>
+        <w:t>12</w:t>
+      </w:r>
+      <w:r>
+        <w:rPr>
+          <w:noProof/>
+        </w:rPr>
+        <w:fldChar w:fldCharType="end"/>
+      </w:r>
+    </w:p>
+    <w:p>
+      <w:pPr>
+        <w:pStyle w:val="TDC1"/>
+        <w:tabs>
+          <w:tab w:val="left" w:pos="432"/>
+        </w:tabs>
+        <w:rPr>
+          <w:rFonts w:asciiTheme="minorHAnsi" w:eastAsiaTheme="minorEastAsia" w:hAnsiTheme="minorHAnsi" w:cstheme="minorBidi"/>
+          <w:noProof/>
+          <w:sz w:val="22"/>
+          <w:szCs w:val="22"/>
+          <w:lang w:eastAsia="es-CO"/>
+        </w:rPr>
+      </w:pPr>
+      <w:r>
+        <w:rPr>
+          <w:noProof/>
+        </w:rPr>
+        <w:t>9.</w:t>
+      </w:r>
+      <w:r>
+        <w:rPr>
+          <w:rFonts w:asciiTheme="minorHAnsi" w:eastAsiaTheme="minorEastAsia" w:hAnsiTheme="minorHAnsi" w:cstheme="minorBidi"/>
+          <w:noProof/>
+          <w:sz w:val="22"/>
+          <w:szCs w:val="22"/>
+          <w:lang w:eastAsia="es-CO"/>
+        </w:rPr>
+        <w:tab/>
+      </w:r>
+      <w:r>
+        <w:rPr>
+          <w:noProof/>
+        </w:rPr>
+        <w:t>Size and Performance</w:t>
+      </w:r>
+      <w:r>
+        <w:rPr>
+          <w:noProof/>
+        </w:rPr>
+        <w:tab/>
+      </w:r>
+      <w:r>
+        <w:rPr>
+          <w:noProof/>
+        </w:rPr>
+        <w:fldChar w:fldCharType="begin"/>
+      </w:r>
+      <w:r>
+        <w:rPr>
+          <w:noProof/>
+        </w:rPr>
+        <w:instrText xml:space="preserve"> PAGEREF _Toc400322094 \h </w:instrText>
+      </w:r>
+      <w:r>
+        <w:rPr>
+          <w:noProof/>
+        </w:rPr>
+      </w:r>
+      <w:r>
+        <w:rPr>
+          <w:noProof/>
+        </w:rPr>
+        <w:fldChar w:fldCharType="separate"/>
+      </w:r>
+      <w:r>
+        <w:rPr>
+          <w:noProof/>
+        </w:rPr>
+        <w:t>12</w:t>
       </w:r>
       <w:r>
         <w:rPr>
@@ -1932,43 +1998,35 @@
           <w:tab w:val="left" w:pos="864"/>
         </w:tabs>
         <w:rPr>
-          <w:noProof/>
-          <w:sz w:val="24"/>
-          <w:szCs w:val="24"/>
-        </w:rPr>
-      </w:pPr>
-      <w:r>
-        <w:rPr>
-          <w:noProof/>
-          <w:szCs w:val="24"/>
-        </w:rPr>
-        <w:t>9</w:t>
-      </w:r>
-      <w:r>
-        <w:rPr>
-          <w:noProof/>
-          <w:szCs w:val="24"/>
-        </w:rPr>
-        <w:t>.</w:t>
-      </w:r>
-      <w:r>
-        <w:rPr>
-          <w:noProof/>
-          <w:sz w:val="24"/>
-          <w:szCs w:val="24"/>
+          <w:rFonts w:asciiTheme="minorHAnsi" w:eastAsiaTheme="minorEastAsia" w:hAnsiTheme="minorHAnsi" w:cstheme="minorBidi"/>
+          <w:noProof/>
+          <w:sz w:val="22"/>
+          <w:szCs w:val="22"/>
+          <w:lang w:eastAsia="es-CO"/>
+        </w:rPr>
+      </w:pPr>
+      <w:r>
+        <w:rPr>
+          <w:noProof/>
+        </w:rPr>
+        <w:t>10.</w:t>
+      </w:r>
+      <w:r>
+        <w:rPr>
+          <w:rFonts w:asciiTheme="minorHAnsi" w:eastAsiaTheme="minorEastAsia" w:hAnsiTheme="minorHAnsi" w:cstheme="minorBidi"/>
+          <w:noProof/>
+          <w:sz w:val="22"/>
+          <w:szCs w:val="22"/>
+          <w:lang w:eastAsia="es-CO"/>
         </w:rPr>
         <w:tab/>
       </w:r>
-      <w:hyperlink w:anchor="_Size_and_Performance" w:history="1">
-        <w:r>
-          <w:rPr>
-            <w:rStyle w:val="Hipervnculo"/>
-            <w:noProof/>
-            <w:szCs w:val="24"/>
-          </w:rPr>
-          <w:t>Size and Performance</w:t>
-        </w:r>
-      </w:hyperlink>
+      <w:r>
+        <w:rPr>
+          <w:noProof/>
+        </w:rPr>
+        <w:t>Quality</w:t>
+      </w:r>
       <w:r>
         <w:rPr>
           <w:noProof/>
@@ -1985,7 +2043,7 @@
         <w:rPr>
           <w:noProof/>
         </w:rPr>
-        <w:instrText xml:space="preserve"> PAGEREF _Toc31531922 \h </w:instrText>
+        <w:instrText xml:space="preserve"> PAGEREF _Toc400322095 \h </w:instrText>
       </w:r>
       <w:r>
         <w:rPr>
@@ -2002,100 +2060,7 @@
         <w:rPr>
           <w:noProof/>
         </w:rPr>
-        <w:t>4</w:t>
-      </w:r>
-      <w:r>
-        <w:rPr>
-          <w:noProof/>
-        </w:rPr>
-        <w:fldChar w:fldCharType="end"/>
-      </w:r>
-    </w:p>
-    <w:p>
-      <w:pPr>
-        <w:pStyle w:val="TDC1"/>
-        <w:tabs>
-          <w:tab w:val="left" w:pos="864"/>
-        </w:tabs>
-        <w:rPr>
-          <w:noProof/>
-          <w:sz w:val="24"/>
-          <w:szCs w:val="24"/>
-        </w:rPr>
-      </w:pPr>
-      <w:r>
-        <w:rPr>
-          <w:noProof/>
-          <w:szCs w:val="24"/>
-        </w:rPr>
-        <w:t>1</w:t>
-      </w:r>
-      <w:r>
-        <w:rPr>
-          <w:noProof/>
-          <w:szCs w:val="24"/>
-        </w:rPr>
-        <w:t>0</w:t>
-      </w:r>
-      <w:r>
-        <w:rPr>
-          <w:noProof/>
-          <w:szCs w:val="24"/>
-        </w:rPr>
-        <w:t>.</w:t>
-      </w:r>
-      <w:r>
-        <w:rPr>
-          <w:noProof/>
-          <w:sz w:val="24"/>
-          <w:szCs w:val="24"/>
-        </w:rPr>
-        <w:tab/>
-      </w:r>
-      <w:hyperlink w:anchor="_Quality" w:history="1">
-        <w:r>
-          <w:rPr>
-            <w:rStyle w:val="Hipervnculo"/>
-            <w:noProof/>
-            <w:szCs w:val="24"/>
-          </w:rPr>
-          <w:t>Quality</w:t>
-        </w:r>
-      </w:hyperlink>
-      <w:r>
-        <w:rPr>
-          <w:noProof/>
-        </w:rPr>
-        <w:tab/>
-      </w:r>
-      <w:r>
-        <w:rPr>
-          <w:noProof/>
-        </w:rPr>
-        <w:fldChar w:fldCharType="begin"/>
-      </w:r>
-      <w:r>
-        <w:rPr>
-          <w:noProof/>
-        </w:rPr>
-        <w:instrText xml:space="preserve"> PAGEREF _Toc31531923 \h </w:instrText>
-      </w:r>
-      <w:r>
-        <w:rPr>
-          <w:noProof/>
-        </w:rPr>
-      </w:r>
-      <w:r>
-        <w:rPr>
-          <w:noProof/>
-        </w:rPr>
-        <w:fldChar w:fldCharType="separate"/>
-      </w:r>
-      <w:r>
-        <w:rPr>
-          <w:noProof/>
-        </w:rPr>
-        <w:t>4</w:t>
+        <w:t>13</w:t>
       </w:r>
       <w:r>
         <w:rPr>
@@ -2155,59 +2120,59 @@
           <w:numId w:val="31"/>
         </w:numPr>
       </w:pPr>
-      <w:bookmarkStart w:id="1" w:name="_Introducción"/>
-      <w:bookmarkStart w:id="2" w:name="_Ref397898547"/>
+      <w:bookmarkStart w:id="1" w:name="_Ref397898547"/>
+      <w:bookmarkStart w:id="2" w:name="_Toc400322077"/>
+      <w:proofErr w:type="spellStart"/>
+      <w:r>
+        <w:t>Introduc</w:t>
+      </w:r>
       <w:bookmarkEnd w:id="1"/>
+      <w:r>
+        <w:t>tion</w:t>
+      </w:r>
+      <w:bookmarkEnd w:id="2"/>
+      <w:proofErr w:type="spellEnd"/>
+    </w:p>
+    <w:p>
+      <w:pPr>
+        <w:pStyle w:val="Textoindependiente"/>
+        <w:jc w:val="both"/>
+      </w:pPr>
+      <w:r>
+        <w:t>Este documento provee una visión de alto nivel sobre la arquitectura de software del módulo de seguimiento perteneciente al sistema de información integr</w:t>
+      </w:r>
+      <w:r>
+        <w:t>ado de la comunidad Colciencias, describiéndose las tecnologías a ser utilizadas para la correcta verificación de la validez de los convenios de Colciencias así como de los contratos y el cumplimiento de las obligaciones de las partes claves en este proceso</w:t>
+      </w:r>
+      <w:r>
+        <w:t>, además de la comprobación de los resultados para la financiación que se otorga</w:t>
+      </w:r>
+      <w:r>
+        <w:t>.</w:t>
+      </w:r>
+    </w:p>
+    <w:p>
+      <w:pPr>
+        <w:pStyle w:val="Textoindependiente"/>
+        <w:jc w:val="both"/>
+      </w:pPr>
+      <w:r>
+        <w:t>Este documento además provee una descripción de alto nivel para las metas de la arquitectura, los casos de uso que soportan el sistema y los elementos arquitectónicos elegidos para el mejor alcance de los casos de uso.</w:t>
+      </w:r>
+      <w:r>
+        <w:t xml:space="preserve"> Debido a esto se nos permite entonces el diseño de criterios y documentos que definen los estándares a ser usados en el desarrollo del módulo de seguimiento.</w:t>
+      </w:r>
+    </w:p>
+    <w:p>
+      <w:pPr>
+        <w:pStyle w:val="Ttulo2"/>
+      </w:pPr>
+      <w:bookmarkStart w:id="3" w:name="_Toc400322078"/>
       <w:proofErr w:type="spellStart"/>
       <w:r>
-        <w:t>Introduc</w:t>
-      </w:r>
-      <w:bookmarkEnd w:id="2"/>
-      <w:r>
-        <w:t>tion</w:t>
-      </w:r>
-      <w:proofErr w:type="spellEnd"/>
-    </w:p>
-    <w:p>
-      <w:pPr>
-        <w:pStyle w:val="Textoindependiente"/>
-        <w:jc w:val="both"/>
-      </w:pPr>
-      <w:r>
-        <w:t>Este documento provee una visión de alto nivel sobre la arquitectura de software del módulo de seguimiento perteneciente al sistema de información integr</w:t>
-      </w:r>
-      <w:r>
-        <w:t>ado de la comunidad Colciencias, describiéndose las tecnologías a ser utilizadas para la correcta verificación de la validez de los convenios de Colciencias así como de los contratos y el cumplimiento de las obligaciones de las partes claves en este proceso</w:t>
-      </w:r>
-      <w:r>
-        <w:t>, además de la comprobación de los resultados para la financiación que se otorga</w:t>
-      </w:r>
-      <w:r>
-        <w:t>.</w:t>
-      </w:r>
-    </w:p>
-    <w:p>
-      <w:pPr>
-        <w:pStyle w:val="Textoindependiente"/>
-        <w:jc w:val="both"/>
-      </w:pPr>
-      <w:r>
-        <w:t>Este documento además provee una descripción de alto nivel para las metas de la arquitectura, los casos de uso que soportan el sistema y los elementos arquitectónicos elegidos para el mejor alcance de los casos de uso.</w:t>
-      </w:r>
-      <w:r>
-        <w:t xml:space="preserve"> Debido a esto se nos permite entonces el diseño de criterios y documentos que definen los estándares a ser usados en el desarrollo del módulo de seguimiento.</w:t>
-      </w:r>
-    </w:p>
-    <w:p>
-      <w:pPr>
-        <w:pStyle w:val="Ttulo2"/>
-      </w:pPr>
-      <w:bookmarkStart w:id="3" w:name="_Propósito"/>
+        <w:t>Purpose</w:t>
+      </w:r>
       <w:bookmarkEnd w:id="3"/>
-      <w:proofErr w:type="spellStart"/>
-      <w:r>
-        <w:t>Purpose</w:t>
-      </w:r>
       <w:proofErr w:type="spellEnd"/>
     </w:p>
     <w:p>
@@ -2254,13 +2219,13 @@
       <w:pPr>
         <w:pStyle w:val="Ttulo2"/>
       </w:pPr>
-      <w:bookmarkStart w:id="5" w:name="_Alcance"/>
+      <w:bookmarkStart w:id="5" w:name="_Toc400322079"/>
       <w:bookmarkEnd w:id="4"/>
+      <w:proofErr w:type="spellStart"/>
+      <w:r>
+        <w:t>Scope</w:t>
+      </w:r>
       <w:bookmarkEnd w:id="5"/>
-      <w:proofErr w:type="spellStart"/>
-      <w:r>
-        <w:t>Scope</w:t>
-      </w:r>
       <w:proofErr w:type="spellEnd"/>
     </w:p>
     <w:p>
@@ -2281,7 +2246,7 @@
         <w:pStyle w:val="Ttulo2"/>
       </w:pPr>
       <w:bookmarkStart w:id="7" w:name="_Toc456598590"/>
-      <w:bookmarkStart w:id="8" w:name="_Toc31531907"/>
+      <w:bookmarkStart w:id="8" w:name="_Toc400322080"/>
       <w:bookmarkEnd w:id="6"/>
       <w:proofErr w:type="spellStart"/>
       <w:r>
@@ -2317,49 +2282,49 @@
       <w:pPr>
         <w:pStyle w:val="Ttulo2"/>
       </w:pPr>
-      <w:bookmarkStart w:id="9" w:name="_Generalidades"/>
+      <w:bookmarkStart w:id="9" w:name="_Toc400322081"/>
+      <w:proofErr w:type="spellStart"/>
+      <w:r>
+        <w:t>Overview</w:t>
+      </w:r>
       <w:bookmarkEnd w:id="9"/>
+      <w:proofErr w:type="spellEnd"/>
+    </w:p>
+    <w:p>
+      <w:pPr>
+        <w:pStyle w:val="Textoindependiente"/>
+        <w:jc w:val="both"/>
+      </w:pPr>
+      <w:r>
+        <w:t xml:space="preserve">Este documento cuenta con una breve descripción de los subsistemas con los que cuenta el módulo de seguimiento, describiendo los diferentes diagramas utilizados </w:t>
+      </w:r>
+      <w:r>
+        <w:t>en</w:t>
+      </w:r>
+      <w:r>
+        <w:t xml:space="preserve"> su modelado.</w:t>
+      </w:r>
+    </w:p>
+    <w:p>
+      <w:pPr>
+        <w:pStyle w:val="Ttulo1"/>
+      </w:pPr>
+      <w:bookmarkStart w:id="10" w:name="_Representación_Arquitectónica"/>
+      <w:bookmarkStart w:id="11" w:name="_Toc400322082"/>
+      <w:bookmarkEnd w:id="10"/>
       <w:proofErr w:type="spellStart"/>
       <w:r>
-        <w:t>Overview</w:t>
+        <w:t>Architectural</w:t>
       </w:r>
       <w:proofErr w:type="spellEnd"/>
-    </w:p>
-    <w:p>
-      <w:pPr>
-        <w:pStyle w:val="Textoindependiente"/>
-        <w:jc w:val="both"/>
-      </w:pPr>
-      <w:r>
-        <w:t xml:space="preserve">Este documento cuenta con una breve descripción de los subsistemas con los que cuenta el módulo de seguimiento, describiendo los diferentes diagramas utilizados </w:t>
-      </w:r>
-      <w:r>
-        <w:t>en</w:t>
-      </w:r>
-      <w:r>
-        <w:t xml:space="preserve"> su modelado.</w:t>
-      </w:r>
-    </w:p>
-    <w:p>
-      <w:pPr>
-        <w:pStyle w:val="Ttulo1"/>
-      </w:pPr>
-      <w:bookmarkStart w:id="10" w:name="_Representación_Arquitectónica"/>
-      <w:bookmarkStart w:id="11" w:name="_Architectural_Representation"/>
-      <w:bookmarkEnd w:id="10"/>
+      <w:r>
+        <w:t xml:space="preserve"> </w:t>
+      </w:r>
+      <w:proofErr w:type="spellStart"/>
+      <w:r>
+        <w:t>Representation</w:t>
+      </w:r>
       <w:bookmarkEnd w:id="11"/>
-      <w:proofErr w:type="spellStart"/>
-      <w:r>
-        <w:t>Architectural</w:t>
-      </w:r>
-      <w:proofErr w:type="spellEnd"/>
-      <w:r>
-        <w:t xml:space="preserve"> </w:t>
-      </w:r>
-      <w:proofErr w:type="spellStart"/>
-      <w:r>
-        <w:t>Representation</w:t>
-      </w:r>
       <w:proofErr w:type="spellEnd"/>
     </w:p>
     <w:p>
@@ -2638,92 +2603,92 @@
       <w:pPr>
         <w:pStyle w:val="Ttulo1"/>
       </w:pPr>
-      <w:bookmarkStart w:id="12" w:name="_Metas_Arquitectónicas_y"/>
+      <w:bookmarkStart w:id="12" w:name="_Toc400322083"/>
+      <w:proofErr w:type="spellStart"/>
+      <w:r>
+        <w:t>Architectural</w:t>
+      </w:r>
+      <w:proofErr w:type="spellEnd"/>
+      <w:r>
+        <w:t xml:space="preserve"> </w:t>
+      </w:r>
+      <w:proofErr w:type="spellStart"/>
+      <w:r>
+        <w:t>Goals</w:t>
+      </w:r>
+      <w:proofErr w:type="spellEnd"/>
+      <w:r>
+        <w:t xml:space="preserve"> and </w:t>
+      </w:r>
+      <w:proofErr w:type="spellStart"/>
+      <w:r>
+        <w:t>Constraints</w:t>
+      </w:r>
       <w:bookmarkEnd w:id="12"/>
+      <w:proofErr w:type="spellEnd"/>
+    </w:p>
+    <w:p>
+      <w:pPr>
+        <w:pStyle w:val="Textoindependiente"/>
+        <w:jc w:val="both"/>
+      </w:pPr>
+      <w:r>
+        <w:t xml:space="preserve">El Sistema de </w:t>
+      </w:r>
+      <w:r>
+        <w:t>Información</w:t>
+      </w:r>
+      <w:r>
+        <w:t xml:space="preserve"> integrado Comunidad Colciencias tiene definidos varios requisitos no funcionales que deben ser alcanzados y que también aplican para el módulo de seguimiento Ver</w:t>
+      </w:r>
+      <w:r>
+        <w:t xml:space="preserve"> “Tabla: Requerimientos no funcionales”, </w:t>
+      </w:r>
+      <w:r>
+        <w:rPr>
+          <w:i/>
+        </w:rPr>
+        <w:t>Sistema de Información Integrado. Especificaciones funcionales y técnicas – Comunidad Colciencias</w:t>
+      </w:r>
+      <w:r>
+        <w:t>, pág. 796.</w:t>
+      </w:r>
+      <w:r>
+        <w:t xml:space="preserve"> </w:t>
+      </w:r>
+      <w:r>
+        <w:br/>
+      </w:r>
+      <w:r>
+        <w:t>Para el módulo de seguimiento en particular consultar la Pág. 43 del documento anteriormente mencionado.</w:t>
+      </w:r>
+    </w:p>
+    <w:p>
+      <w:pPr>
+        <w:pStyle w:val="Textoindependiente"/>
+        <w:jc w:val="both"/>
+      </w:pPr>
+      <w:r>
+        <w:t>Adicionalmente a esto, el modulo debe ser construido completamente bajo el patrón de arquitectura de software Modelo-Vista-Controlador (MVC)</w:t>
+      </w:r>
+      <w:r>
+        <w:t>.</w:t>
+      </w:r>
+    </w:p>
+    <w:p>
+      <w:pPr>
+        <w:pStyle w:val="Textoindependiente"/>
+        <w:jc w:val="both"/>
+      </w:pPr>
+      <w:r>
+        <w:t>Otra característica importante para este módulo es que debido al constante manejo de formularios es importante que estos cuenten con seguridad contra ataques de tipo Cross-</w:t>
+      </w:r>
       <w:proofErr w:type="spellStart"/>
       <w:r>
-        <w:t>Architectural</w:t>
+        <w:t>site</w:t>
       </w:r>
       <w:proofErr w:type="spellEnd"/>
       <w:r>
-        <w:t xml:space="preserve"> </w:t>
-      </w:r>
-      <w:proofErr w:type="spellStart"/>
-      <w:r>
-        <w:t>Goals</w:t>
-      </w:r>
-      <w:proofErr w:type="spellEnd"/>
-      <w:r>
-        <w:t xml:space="preserve"> and </w:t>
-      </w:r>
-      <w:proofErr w:type="spellStart"/>
-      <w:r>
-        <w:t>Constraints</w:t>
-      </w:r>
-      <w:proofErr w:type="spellEnd"/>
-    </w:p>
-    <w:p>
-      <w:pPr>
-        <w:pStyle w:val="Textoindependiente"/>
-        <w:jc w:val="both"/>
-      </w:pPr>
-      <w:r>
-        <w:t xml:space="preserve">El Sistema de </w:t>
-      </w:r>
-      <w:r>
-        <w:t>Información</w:t>
-      </w:r>
-      <w:r>
-        <w:t xml:space="preserve"> integrado Comunidad Colciencias tiene definidos varios requisitos no funcionales que deben ser alcanzados y que también aplican para el módulo de seguimiento Ver</w:t>
-      </w:r>
-      <w:r>
-        <w:t xml:space="preserve"> “Tabla: Requerimientos no funcionales”, </w:t>
-      </w:r>
-      <w:r>
-        <w:rPr>
-          <w:i/>
-        </w:rPr>
-        <w:t>Sistema de Información Integrado. Especificaciones funcionales y técnicas – Comunidad Colciencias</w:t>
-      </w:r>
-      <w:r>
-        <w:t>, pág. 796.</w:t>
-      </w:r>
-      <w:r>
-        <w:t xml:space="preserve"> </w:t>
-      </w:r>
-      <w:r>
-        <w:br/>
-      </w:r>
-      <w:r>
-        <w:t>Para el módulo de seguimiento en particular consultar la Pág. 43 del documento anteriormente mencionado.</w:t>
-      </w:r>
-    </w:p>
-    <w:p>
-      <w:pPr>
-        <w:pStyle w:val="Textoindependiente"/>
-        <w:jc w:val="both"/>
-      </w:pPr>
-      <w:r>
-        <w:t>Adicionalmente a esto, el modulo debe ser construido completamente bajo el patrón de arquitectura de software Modelo-Vista-Controlador (MVC)</w:t>
-      </w:r>
-      <w:r>
-        <w:t>.</w:t>
-      </w:r>
-    </w:p>
-    <w:p>
-      <w:pPr>
-        <w:pStyle w:val="Textoindependiente"/>
-        <w:jc w:val="both"/>
-      </w:pPr>
-      <w:r>
-        <w:t>Otra característica importante para este módulo es que debido al constante manejo de formularios es importante que estos cuenten con seguridad contra ataques de tipo Cross-</w:t>
-      </w:r>
-      <w:proofErr w:type="spellStart"/>
-      <w:r>
-        <w:t>site</w:t>
-      </w:r>
-      <w:proofErr w:type="spellEnd"/>
-      <w:r>
         <w:t xml:space="preserve"> Scripting.</w:t>
       </w:r>
     </w:p>
@@ -2731,13 +2696,77 @@
       <w:pPr>
         <w:pStyle w:val="Ttulo1"/>
       </w:pPr>
-      <w:bookmarkStart w:id="13" w:name="_Use-Case_View"/>
-      <w:bookmarkStart w:id="14" w:name="_Toc31531911"/>
-      <w:bookmarkEnd w:id="13"/>
+      <w:bookmarkStart w:id="13" w:name="_Toc400322084"/>
       <w:r>
         <w:lastRenderedPageBreak/>
         <w:t>Use-Case View</w:t>
       </w:r>
+      <w:bookmarkEnd w:id="13"/>
+      <w:r>
+        <w:t xml:space="preserve"> </w:t>
+      </w:r>
+    </w:p>
+    <w:p>
+      <w:pPr>
+        <w:pStyle w:val="Textoindependiente"/>
+        <w:jc w:val="both"/>
+      </w:pPr>
+      <w:r>
+        <w:t xml:space="preserve">Los casos de uso clave para el módulo de seguimiento en particular se encuentran definidos en el documento </w:t>
+      </w:r>
+      <w:r>
+        <w:t xml:space="preserve">“Diagrama general”, </w:t>
+      </w:r>
+      <w:r>
+        <w:rPr>
+          <w:i/>
+        </w:rPr>
+        <w:t>Sistema de Información Integrado. Especificaciones funcionales y técnicas – Comunidad Colciencias</w:t>
+      </w:r>
+      <w:r>
+        <w:t>, pág. 521</w:t>
+      </w:r>
+      <w:r>
+        <w:t>.</w:t>
+      </w:r>
+    </w:p>
+    <w:p>
+      <w:pPr>
+        <w:pStyle w:val="Textoindependiente"/>
+        <w:jc w:val="both"/>
+      </w:pPr>
+      <w:r>
+        <w:t xml:space="preserve">Los casos de uso a ser tratados específicamente en este equipo de trabajo son 7 (SEG10 – SEG16) y se encuentran </w:t>
+      </w:r>
+      <w:r>
+        <w:t xml:space="preserve">detallados </w:t>
+      </w:r>
+      <w:r>
+        <w:t>desde la página 546</w:t>
+      </w:r>
+      <w:r>
+        <w:t xml:space="preserve"> hast</w:t>
+      </w:r>
+      <w:r>
+        <w:t>a la página 561</w:t>
+      </w:r>
+      <w:r>
+        <w:t xml:space="preserve"> del documento anteriormente mencionado.</w:t>
+      </w:r>
+    </w:p>
+    <w:p>
+      <w:pPr>
+        <w:pStyle w:val="Ttulo1"/>
+      </w:pPr>
+      <w:bookmarkStart w:id="14" w:name="_Toc400322085"/>
+      <w:proofErr w:type="spellStart"/>
+      <w:r>
+        <w:t>Logical</w:t>
+      </w:r>
+      <w:proofErr w:type="spellEnd"/>
+      <w:r>
+        <w:t xml:space="preserve"> View</w:t>
+      </w:r>
       <w:bookmarkEnd w:id="14"/>
       <w:r>
         <w:t xml:space="preserve"> </w:t>
@@ -2749,89 +2778,19 @@
         <w:jc w:val="both"/>
       </w:pPr>
       <w:r>
-        <w:t xml:space="preserve">Los casos de uso clave para el módulo de seguimiento en particular se encuentran definidos en el documento </w:t>
-      </w:r>
-      <w:r>
-        <w:t xml:space="preserve">“Diagrama general”, </w:t>
-      </w:r>
-      <w:r>
-        <w:rPr>
-          <w:i/>
-        </w:rPr>
-        <w:t>Sistema de Información Integrado. Especificaciones funcionales y técnicas – Comunidad Colciencias</w:t>
-      </w:r>
-      <w:r>
-        <w:t>, pág. 521</w:t>
-      </w:r>
-      <w:r>
-        <w:t>.</w:t>
-      </w:r>
-    </w:p>
-    <w:p>
-      <w:pPr>
-        <w:pStyle w:val="Textoindependiente"/>
-        <w:jc w:val="both"/>
-      </w:pPr>
-      <w:r>
-        <w:t xml:space="preserve">Los casos de uso a ser tratados específicamente en este equipo de trabajo son 7 (SEG10 – SEG16) y se encuentran </w:t>
-      </w:r>
-      <w:r>
-        <w:t xml:space="preserve">detallados </w:t>
-      </w:r>
-      <w:r>
-        <w:t>desde la página 546</w:t>
-      </w:r>
-      <w:r>
-        <w:t xml:space="preserve"> hast</w:t>
-      </w:r>
-      <w:r>
-        <w:t>a la página 561</w:t>
-      </w:r>
-      <w:r>
-        <w:t xml:space="preserve"> del documento anteriormente mencionado.</w:t>
-      </w:r>
-    </w:p>
-    <w:p>
-      <w:pPr>
-        <w:pStyle w:val="Ttulo1"/>
-      </w:pPr>
-      <w:bookmarkStart w:id="15" w:name="_Logical_View"/>
-      <w:bookmarkStart w:id="16" w:name="_Toc31531912"/>
+        <w:t>La organización conceptual del sistema es presentado en la vista lógica en términos de capas, paquetes, subsistemas y clases.</w:t>
+      </w:r>
+    </w:p>
+    <w:p>
+      <w:pPr>
+        <w:pStyle w:val="Ttulo2"/>
+      </w:pPr>
+      <w:bookmarkStart w:id="15" w:name="_Toc400322086"/>
+      <w:proofErr w:type="spellStart"/>
+      <w:r>
+        <w:t>Overview</w:t>
+      </w:r>
       <w:bookmarkEnd w:id="15"/>
-      <w:proofErr w:type="spellStart"/>
-      <w:r>
-        <w:t>Logical</w:t>
-      </w:r>
-      <w:proofErr w:type="spellEnd"/>
-      <w:r>
-        <w:t xml:space="preserve"> View</w:t>
-      </w:r>
-      <w:bookmarkEnd w:id="16"/>
-      <w:r>
-        <w:t xml:space="preserve"> </w:t>
-      </w:r>
-    </w:p>
-    <w:p>
-      <w:pPr>
-        <w:pStyle w:val="Textoindependiente"/>
-        <w:jc w:val="both"/>
-      </w:pPr>
-      <w:r>
-        <w:t>La organización conceptual del sistema es presentado en la vista lógica en términos de capas, paquetes, subsistemas y clases.</w:t>
-      </w:r>
-    </w:p>
-    <w:p>
-      <w:pPr>
-        <w:pStyle w:val="Ttulo2"/>
-      </w:pPr>
-      <w:bookmarkStart w:id="17" w:name="_Overview"/>
-      <w:bookmarkStart w:id="18" w:name="_Toc31531913"/>
-      <w:bookmarkEnd w:id="17"/>
-      <w:proofErr w:type="spellStart"/>
-      <w:r>
-        <w:t>Overview</w:t>
-      </w:r>
-      <w:bookmarkEnd w:id="18"/>
       <w:proofErr w:type="spellEnd"/>
     </w:p>
     <w:p>
@@ -3241,9 +3200,7 @@
       <w:pPr>
         <w:pStyle w:val="Ttulo2"/>
       </w:pPr>
-      <w:bookmarkStart w:id="19" w:name="_Architecturally_Significant_Design"/>
-      <w:bookmarkStart w:id="20" w:name="_Toc31531914"/>
-      <w:bookmarkEnd w:id="19"/>
+      <w:bookmarkStart w:id="16" w:name="_Toc400322087"/>
       <w:proofErr w:type="spellStart"/>
       <w:r>
         <w:lastRenderedPageBreak/>
@@ -3273,7 +3230,7 @@
       <w:r>
         <w:t>Packages</w:t>
       </w:r>
-      <w:bookmarkEnd w:id="20"/>
+      <w:bookmarkEnd w:id="16"/>
       <w:proofErr w:type="spellEnd"/>
     </w:p>
     <w:p>
@@ -3554,9 +3511,7 @@
       <w:pPr>
         <w:pStyle w:val="Ttulo2"/>
       </w:pPr>
-      <w:bookmarkStart w:id="21" w:name="_Use-Case_Realizations"/>
-      <w:bookmarkStart w:id="22" w:name="_Toc31531915"/>
-      <w:bookmarkEnd w:id="21"/>
+      <w:bookmarkStart w:id="17" w:name="_Toc400322088"/>
       <w:r>
         <w:t xml:space="preserve">Use-Case </w:t>
       </w:r>
@@ -3564,7 +3519,7 @@
       <w:r>
         <w:t>Realizations</w:t>
       </w:r>
-      <w:bookmarkEnd w:id="22"/>
+      <w:bookmarkEnd w:id="17"/>
       <w:proofErr w:type="spellEnd"/>
     </w:p>
     <w:p>
@@ -3705,9 +3660,7 @@
       <w:pPr>
         <w:pStyle w:val="Ttulo1"/>
       </w:pPr>
-      <w:bookmarkStart w:id="23" w:name="_Process_View"/>
-      <w:bookmarkStart w:id="24" w:name="_Toc31531916"/>
-      <w:bookmarkEnd w:id="23"/>
+      <w:bookmarkStart w:id="18" w:name="_Toc400322089"/>
       <w:proofErr w:type="spellStart"/>
       <w:r>
         <w:t>Process</w:t>
@@ -3716,7 +3669,7 @@
       <w:r>
         <w:t xml:space="preserve"> View</w:t>
       </w:r>
-      <w:bookmarkEnd w:id="24"/>
+      <w:bookmarkEnd w:id="18"/>
       <w:r>
         <w:t xml:space="preserve"> </w:t>
       </w:r>
@@ -3725,9 +3678,7 @@
       <w:pPr>
         <w:pStyle w:val="Ttulo1"/>
       </w:pPr>
-      <w:bookmarkStart w:id="25" w:name="_Deployment_View"/>
-      <w:bookmarkStart w:id="26" w:name="_Toc31531917"/>
-      <w:bookmarkEnd w:id="25"/>
+      <w:bookmarkStart w:id="19" w:name="_Toc400322090"/>
       <w:proofErr w:type="spellStart"/>
       <w:r>
         <w:t>Deployment</w:t>
@@ -3736,7 +3687,7 @@
       <w:r>
         <w:t xml:space="preserve"> View</w:t>
       </w:r>
-      <w:bookmarkEnd w:id="26"/>
+      <w:bookmarkEnd w:id="19"/>
       <w:r>
         <w:t xml:space="preserve"> </w:t>
       </w:r>
@@ -4705,9 +4656,6 @@
         </w:numPr>
         <w:jc w:val="both"/>
       </w:pPr>
-      <w:bookmarkStart w:id="27" w:name="_Implementation_View"/>
-      <w:bookmarkStart w:id="28" w:name="_Toc31531918"/>
-      <w:bookmarkEnd w:id="27"/>
       <w:r>
         <w:rPr>
           <w:b/>
@@ -4730,6 +4678,7 @@
       <w:pPr>
         <w:pStyle w:val="Ttulo1"/>
       </w:pPr>
+      <w:bookmarkStart w:id="20" w:name="_Toc400322091"/>
       <w:proofErr w:type="spellStart"/>
       <w:r>
         <w:lastRenderedPageBreak/>
@@ -4739,7 +4688,7 @@
       <w:r>
         <w:t xml:space="preserve"> View</w:t>
       </w:r>
-      <w:bookmarkEnd w:id="28"/>
+      <w:bookmarkEnd w:id="20"/>
       <w:r>
         <w:t xml:space="preserve"> </w:t>
       </w:r>
@@ -4757,14 +4706,12 @@
       <w:pPr>
         <w:pStyle w:val="Ttulo2"/>
       </w:pPr>
-      <w:bookmarkStart w:id="29" w:name="_Overview_1"/>
-      <w:bookmarkStart w:id="30" w:name="_Toc31531919"/>
-      <w:bookmarkEnd w:id="29"/>
+      <w:bookmarkStart w:id="21" w:name="_Toc400322092"/>
       <w:proofErr w:type="spellStart"/>
       <w:r>
         <w:t>Overview</w:t>
       </w:r>
-      <w:bookmarkEnd w:id="30"/>
+      <w:bookmarkEnd w:id="21"/>
       <w:proofErr w:type="spellEnd"/>
     </w:p>
     <w:p>
@@ -4855,14 +4802,12 @@
       <w:pPr>
         <w:pStyle w:val="Ttulo2"/>
       </w:pPr>
-      <w:bookmarkStart w:id="31" w:name="_Layers"/>
-      <w:bookmarkStart w:id="32" w:name="_Toc31531920"/>
-      <w:bookmarkEnd w:id="31"/>
+      <w:bookmarkStart w:id="22" w:name="_Toc400322093"/>
       <w:proofErr w:type="spellStart"/>
       <w:r>
         <w:t>Layers</w:t>
       </w:r>
-      <w:bookmarkEnd w:id="32"/>
+      <w:bookmarkEnd w:id="22"/>
       <w:proofErr w:type="spellEnd"/>
     </w:p>
     <w:p>
@@ -5004,9 +4949,7 @@
       <w:pPr>
         <w:pStyle w:val="Ttulo1"/>
       </w:pPr>
-      <w:bookmarkStart w:id="33" w:name="_Size_and_Performance"/>
-      <w:bookmarkStart w:id="34" w:name="_Toc31531922"/>
-      <w:bookmarkEnd w:id="33"/>
+      <w:bookmarkStart w:id="23" w:name="_Toc400322094"/>
       <w:proofErr w:type="spellStart"/>
       <w:r>
         <w:t>Size</w:t>
@@ -5015,7 +4958,7 @@
       <w:r>
         <w:t xml:space="preserve"> and Performance</w:t>
       </w:r>
-      <w:bookmarkEnd w:id="34"/>
+      <w:bookmarkEnd w:id="23"/>
       <w:r>
         <w:t xml:space="preserve"> </w:t>
       </w:r>
@@ -5567,14 +5510,12 @@
       <w:pPr>
         <w:pStyle w:val="Ttulo1"/>
       </w:pPr>
-      <w:bookmarkStart w:id="35" w:name="_Quality"/>
-      <w:bookmarkStart w:id="36" w:name="_Toc31531923"/>
-      <w:bookmarkEnd w:id="35"/>
+      <w:bookmarkStart w:id="24" w:name="_Toc400322095"/>
       <w:proofErr w:type="spellStart"/>
       <w:r>
         <w:t>Quality</w:t>
       </w:r>
-      <w:bookmarkEnd w:id="36"/>
+      <w:bookmarkEnd w:id="24"/>
       <w:proofErr w:type="spellEnd"/>
       <w:r>
         <w:t xml:space="preserve"> </w:t>
@@ -5614,7 +5555,26 @@
         <w:jc w:val="both"/>
       </w:pPr>
       <w:r>
+        <w:rPr>
+          <w:b/>
+        </w:rPr>
+        <w:lastRenderedPageBreak/>
         <w:t>Desempeño</w:t>
+      </w:r>
+      <w:r>
+        <w:rPr>
+          <w:b/>
+        </w:rPr>
+        <w:t>:</w:t>
+      </w:r>
+      <w:r>
+        <w:rPr>
+          <w:b/>
+        </w:rPr>
+        <w:br/>
+      </w:r>
+      <w:r>
+        <w:t>Pues se busca garantizar una tardanza máxima de 5 segundos en operaciones de consulta y actualización en un escenario de 500 usuarios concurrentes.</w:t>
       </w:r>
     </w:p>
     <w:p>
@@ -5627,7 +5587,49 @@
         <w:jc w:val="both"/>
       </w:pPr>
       <w:r>
-        <w:t xml:space="preserve">Usabilidad </w:t>
+        <w:rPr>
+          <w:b/>
+        </w:rPr>
+        <w:t>Usabili</w:t>
+      </w:r>
+      <w:r>
+        <w:rPr>
+          <w:b/>
+        </w:rPr>
+        <w:t>dad:</w:t>
+      </w:r>
+      <w:r>
+        <w:rPr>
+          <w:b/>
+        </w:rPr>
+        <w:br/>
+      </w:r>
+      <w:r>
+        <w:t xml:space="preserve">Este atributo de calidad tiene una gran importancia debido a que los procesos de negado relacionados con el módulo de seguimiento son procesos que tienen mucho que ver con diligenciamiento de formularios, con consultas de datos relacionados específicamente con un registro. Por este motivo se debe contar con una interfaz clara y entendible sobre el correcto diligenciamiento de los datos, además de ayudas como </w:t>
+      </w:r>
+      <w:proofErr w:type="spellStart"/>
+      <w:r>
+        <w:t>tool</w:t>
+      </w:r>
+      <w:proofErr w:type="spellEnd"/>
+      <w:r>
+        <w:t xml:space="preserve"> </w:t>
+      </w:r>
+      <w:proofErr w:type="spellStart"/>
+      <w:r>
+        <w:t>tip</w:t>
+      </w:r>
+      <w:proofErr w:type="spellEnd"/>
+      <w:r>
+        <w:t xml:space="preserve"> </w:t>
+      </w:r>
+      <w:proofErr w:type="spellStart"/>
+      <w:r>
+        <w:t>text</w:t>
+      </w:r>
+      <w:proofErr w:type="spellEnd"/>
+      <w:r>
+        <w:t>, menús de navegación visibles y entendibles y uso de paginación cuando sea necesaria.</w:t>
       </w:r>
     </w:p>
     <w:p>
@@ -5640,8 +5642,19 @@
         <w:jc w:val="both"/>
       </w:pPr>
       <w:r>
-        <w:lastRenderedPageBreak/>
-        <w:t xml:space="preserve">Seguridad </w:t>
+        <w:rPr>
+          <w:b/>
+        </w:rPr>
+        <w:t>Seguridad:</w:t>
+      </w:r>
+      <w:r>
+        <w:rPr>
+          <w:b/>
+        </w:rPr>
+        <w:br/>
+      </w:r>
+      <w:r>
+        <w:t>Debido a que en este módulo un mismo proceso puede realizarse de diferentes formas dependiendo del rol que lo esté ejecutando, se debe de tener un gran control en los accesos a la información y a los permisos de actualización sobre ella.</w:t>
       </w:r>
     </w:p>
     <w:p>
@@ -5652,9 +5665,24 @@
           <w:numId w:val="32"/>
         </w:numPr>
         <w:jc w:val="both"/>
-      </w:pPr>
-      <w:r>
+        <w:rPr>
+          <w:b/>
+        </w:rPr>
+      </w:pPr>
+      <w:r>
+        <w:rPr>
+          <w:b/>
+        </w:rPr>
         <w:t xml:space="preserve">Respaldo </w:t>
+      </w:r>
+      <w:r>
+        <w:rPr>
+          <w:b/>
+        </w:rPr>
+        <w:br/>
+      </w:r>
+      <w:r>
+        <w:t>La base de datos asociada a este módulo debe tener copias de seguridad automáticas que se ejecuten periódicamente. Así mismo se necesita que la base de datos se pueda recuperar en cualquier momento.</w:t>
       </w:r>
     </w:p>
     <w:p>
@@ -5665,9 +5693,32 @@
           <w:numId w:val="32"/>
         </w:numPr>
         <w:jc w:val="both"/>
-      </w:pPr>
-      <w:r>
+        <w:rPr>
+          <w:b/>
+        </w:rPr>
+      </w:pPr>
+      <w:r>
+        <w:rPr>
+          <w:b/>
+        </w:rPr>
         <w:t>Disponibilidad</w:t>
+      </w:r>
+      <w:r>
+        <w:rPr>
+          <w:b/>
+        </w:rPr>
+        <w:br/>
+      </w:r>
+      <w:r>
+        <w:t xml:space="preserve">Este sistema debe cumplir la normatividad de estar disponible 24 horas x 7 </w:t>
+      </w:r>
+      <w:proofErr w:type="spellStart"/>
+      <w:r>
+        <w:t>dias</w:t>
+      </w:r>
+      <w:proofErr w:type="spellEnd"/>
+      <w:r>
+        <w:t xml:space="preserve"> o por lo menos estar muy cerca.</w:t>
       </w:r>
     </w:p>
     <w:sectPr>
@@ -6078,7 +6129,7 @@
             <w:ind w:right="68"/>
           </w:pPr>
           <w:r>
-            <w:t xml:space="preserve">  Versión:           1.0</w:t>
+            <w:t xml:space="preserve">  Versión:           2.0</w:t>
           </w:r>
         </w:p>
       </w:tc>
@@ -8730,7 +8781,7 @@
     <w:name w:val="toc 1"/>
     <w:basedOn w:val="Normal"/>
     <w:next w:val="Normal"/>
-    <w:semiHidden/>
+    <w:uiPriority w:val="39"/>
     <w:pPr>
       <w:tabs>
         <w:tab w:val="right" w:pos="9360"/>
@@ -8743,7 +8794,7 @@
     <w:name w:val="toc 2"/>
     <w:basedOn w:val="Normal"/>
     <w:next w:val="Normal"/>
-    <w:semiHidden/>
+    <w:uiPriority w:val="39"/>
     <w:pPr>
       <w:tabs>
         <w:tab w:val="right" w:pos="9360"/>

</xml_diff>